<commit_message>
EVO-129 Algoritmo SE Boceto
Se desarrolló la primera idea del algoritmo principal de sistema experto el cual contiene las preguntas, falta establecer la lógica detrás de la recolección de la información.
</commit_message>
<xml_diff>
--- a/Documentos/SE/Plantillas/Fuerza.docx
+++ b/Documentos/SE/Plantillas/Fuerza.docx
@@ -605,15 +605,7 @@
                                 <w:sz w:val="44"/>
                                 <w:szCs w:val="44"/>
                               </w:rPr>
-                              <w:t>Categorías de Experiencia</w:t>
-                            </w:r>
-                            <w:r>
-                              <w:rPr>
-                                <w:rFonts w:ascii="Ubuntu Mono" w:hAnsi="Ubuntu Mono"/>
-                                <w:sz w:val="44"/>
-                                <w:szCs w:val="44"/>
-                              </w:rPr>
-                              <w:t>.</w:t>
+                              <w:t>Categorías de Experiencia.</w:t>
                             </w:r>
                           </w:p>
                         </w:txbxContent>
@@ -652,15 +644,7 @@
                           <w:sz w:val="44"/>
                           <w:szCs w:val="44"/>
                         </w:rPr>
-                        <w:t>Categorías de Experiencia</w:t>
-                      </w:r>
-                      <w:r>
-                        <w:rPr>
-                          <w:rFonts w:ascii="Ubuntu Mono" w:hAnsi="Ubuntu Mono"/>
-                          <w:sz w:val="44"/>
-                          <w:szCs w:val="44"/>
-                        </w:rPr>
-                        <w:t>.</w:t>
+                        <w:t>Categorías de Experiencia.</w:t>
                       </w:r>
                     </w:p>
                   </w:txbxContent>
@@ -832,7 +816,989 @@
         <mc:AlternateContent>
           <mc:Choice Requires="wps">
             <w:drawing>
-              <wp:anchor distT="45720" distB="45720" distL="114300" distR="114300" simplePos="0" relativeHeight="251671552" behindDoc="0" locked="0" layoutInCell="1" allowOverlap="1" wp14:anchorId="06033080" wp14:editId="7BDF92D2">
+              <wp:anchor distT="45720" distB="45720" distL="114300" distR="114300" simplePos="0" relativeHeight="251671552" behindDoc="0" locked="0" layoutInCell="1" allowOverlap="1" wp14:anchorId="06033080" wp14:editId="6C70B104">
+                <wp:simplePos x="0" y="0"/>
+                <wp:positionH relativeFrom="column">
+                  <wp:posOffset>-464495</wp:posOffset>
+                </wp:positionH>
+                <wp:positionV relativeFrom="paragraph">
+                  <wp:posOffset>187798</wp:posOffset>
+                </wp:positionV>
+                <wp:extent cx="5784850" cy="3997841"/>
+                <wp:effectExtent l="0" t="0" r="0" b="3175"/>
+                <wp:wrapNone/>
+                <wp:docPr id="5" name="Cuadro de texto 2"/>
+                <wp:cNvGraphicFramePr>
+                  <a:graphicFrameLocks xmlns:a="http://schemas.openxmlformats.org/drawingml/2006/main"/>
+                </wp:cNvGraphicFramePr>
+                <a:graphic xmlns:a="http://schemas.openxmlformats.org/drawingml/2006/main">
+                  <a:graphicData uri="http://schemas.microsoft.com/office/word/2010/wordprocessingShape">
+                    <wps:wsp>
+                      <wps:cNvSpPr txBox="1">
+                        <a:spLocks noChangeArrowheads="1"/>
+                      </wps:cNvSpPr>
+                      <wps:spPr bwMode="auto">
+                        <a:xfrm>
+                          <a:off x="0" y="0"/>
+                          <a:ext cx="5784850" cy="3997841"/>
+                        </a:xfrm>
+                        <a:prstGeom prst="rect">
+                          <a:avLst/>
+                        </a:prstGeom>
+                        <a:noFill/>
+                        <a:ln w="9525">
+                          <a:noFill/>
+                          <a:miter lim="800000"/>
+                          <a:headEnd/>
+                          <a:tailEnd/>
+                        </a:ln>
+                      </wps:spPr>
+                      <wps:txbx>
+                        <w:txbxContent>
+                          <w:p>
+                            <w:pPr>
+                              <w:jc w:val="both"/>
+                              <w:rPr>
+                                <w:rFonts w:ascii="Ubuntu Mono" w:hAnsi="Ubuntu Mono"/>
+                                <w:sz w:val="24"/>
+                                <w:szCs w:val="24"/>
+                              </w:rPr>
+                            </w:pPr>
+                            <w:r>
+                              <w:rPr>
+                                <w:rFonts w:ascii="Ubuntu Mono" w:hAnsi="Ubuntu Mono"/>
+                                <w:sz w:val="24"/>
+                                <w:szCs w:val="24"/>
+                              </w:rPr>
+                              <w:t xml:space="preserve">Para </w:t>
+                            </w:r>
+                            <w:r>
+                              <w:rPr>
+                                <w:rFonts w:ascii="Ubuntu Mono" w:hAnsi="Ubuntu Mono"/>
+                                <w:color w:val="70AD47" w:themeColor="accent6"/>
+                                <w:sz w:val="24"/>
+                                <w:szCs w:val="24"/>
+                              </w:rPr>
+                              <w:t>categorizar</w:t>
+                            </w:r>
+                            <w:r>
+                              <w:rPr>
+                                <w:rFonts w:ascii="Ubuntu Mono" w:hAnsi="Ubuntu Mono"/>
+                                <w:sz w:val="24"/>
+                                <w:szCs w:val="24"/>
+                              </w:rPr>
+                              <w:t xml:space="preserve"> la experiencia de cada persona esto </w:t>
+                            </w:r>
+                            <w:r>
+                              <w:rPr>
+                                <w:rFonts w:ascii="Ubuntu Mono" w:hAnsi="Ubuntu Mono"/>
+                                <w:i/>
+                                <w:iCs/>
+                                <w:sz w:val="24"/>
+                                <w:szCs w:val="24"/>
+                                <w:u w:val="single"/>
+                              </w:rPr>
+                              <w:t>influirá directamente en la cantidad de series y repeticiones</w:t>
+                            </w:r>
+                            <w:r>
+                              <w:rPr>
+                                <w:rFonts w:ascii="Ubuntu Mono" w:hAnsi="Ubuntu Mono"/>
+                                <w:i/>
+                                <w:iCs/>
+                                <w:sz w:val="24"/>
+                                <w:szCs w:val="24"/>
+                              </w:rPr>
+                              <w:t xml:space="preserve"> </w:t>
+                            </w:r>
+                            <w:r>
+                              <w:rPr>
+                                <w:rFonts w:ascii="Ubuntu Mono" w:hAnsi="Ubuntu Mono"/>
+                                <w:sz w:val="24"/>
+                                <w:szCs w:val="24"/>
+                              </w:rPr>
+                              <w:t>que</w:t>
+                            </w:r>
+                            <w:r>
+                              <w:rPr>
+                                <w:rFonts w:ascii="Ubuntu Mono" w:hAnsi="Ubuntu Mono"/>
+                                <w:sz w:val="24"/>
+                                <w:szCs w:val="24"/>
+                              </w:rPr>
+                              <w:t xml:space="preserve"> cada persona realizará de acuerdo con su categoría. Las categorías que se desprenderán son las siguientes:</w:t>
+                            </w:r>
+                          </w:p>
+                          <w:p>
+                            <w:pPr>
+                              <w:jc w:val="both"/>
+                              <w:rPr>
+                                <w:rFonts w:ascii="Ubuntu Mono" w:hAnsi="Ubuntu Mono"/>
+                                <w:sz w:val="24"/>
+                                <w:szCs w:val="24"/>
+                              </w:rPr>
+                            </w:pPr>
+                            <w:r>
+                              <w:rPr>
+                                <w:rFonts w:ascii="Ubuntu Mono" w:hAnsi="Ubuntu Mono"/>
+                                <w:sz w:val="24"/>
+                                <w:szCs w:val="24"/>
+                              </w:rPr>
+                              <w:t>En este momento, ¿Con cuál opción te identificas más?</w:t>
+                            </w:r>
+                          </w:p>
+                          <w:p>
+                            <w:pPr>
+                              <w:jc w:val="both"/>
+                              <w:rPr>
+                                <w:rFonts w:ascii="Ubuntu Mono" w:hAnsi="Ubuntu Mono"/>
+                                <w:sz w:val="24"/>
+                                <w:szCs w:val="24"/>
+                              </w:rPr>
+                            </w:pPr>
+                            <w:r>
+                              <w:rPr>
+                                <w:rFonts w:ascii="Ubuntu Mono" w:hAnsi="Ubuntu Mono"/>
+                                <w:b/>
+                                <w:bCs/>
+                                <w:color w:val="385623" w:themeColor="accent6" w:themeShade="80"/>
+                                <w:sz w:val="24"/>
+                                <w:szCs w:val="24"/>
+                              </w:rPr>
+                              <w:t>Principiante</w:t>
+                            </w:r>
+                            <w:r>
+                              <w:rPr>
+                                <w:rFonts w:ascii="Ubuntu Mono" w:hAnsi="Ubuntu Mono"/>
+                                <w:b/>
+                                <w:bCs/>
+                                <w:color w:val="385623" w:themeColor="accent6" w:themeShade="80"/>
+                                <w:sz w:val="24"/>
+                                <w:szCs w:val="24"/>
+                              </w:rPr>
+                              <w:t>:</w:t>
+                            </w:r>
+                            <w:r>
+                              <w:rPr>
+                                <w:rFonts w:ascii="Ubuntu Mono" w:hAnsi="Ubuntu Mono"/>
+                                <w:color w:val="385623" w:themeColor="accent6" w:themeShade="80"/>
+                                <w:sz w:val="24"/>
+                                <w:szCs w:val="24"/>
+                              </w:rPr>
+                              <w:t xml:space="preserve"> </w:t>
+                            </w:r>
+                            <w:r>
+                              <w:rPr>
+                                <w:rFonts w:ascii="Ubuntu Mono" w:hAnsi="Ubuntu Mono"/>
+                                <w:sz w:val="24"/>
+                                <w:szCs w:val="24"/>
+                              </w:rPr>
+                              <w:t>Actualmente no me ejercitó, llevo más de 6 meses sin realizar alguna actividad física constante. Tengo poco conocimiento respecto a ejercicios y entrenamiento.</w:t>
+                            </w:r>
+                          </w:p>
+                          <w:p>
+                            <w:pPr>
+                              <w:jc w:val="both"/>
+                              <w:rPr>
+                                <w:rFonts w:ascii="Ubuntu Mono" w:hAnsi="Ubuntu Mono"/>
+                                <w:sz w:val="24"/>
+                                <w:szCs w:val="24"/>
+                              </w:rPr>
+                            </w:pPr>
+                            <w:r>
+                              <w:rPr>
+                                <w:rFonts w:ascii="Ubuntu Mono" w:hAnsi="Ubuntu Mono"/>
+                                <w:b/>
+                                <w:bCs/>
+                                <w:color w:val="4472C4" w:themeColor="accent1"/>
+                                <w:sz w:val="24"/>
+                                <w:szCs w:val="24"/>
+                              </w:rPr>
+                              <w:t>Intermedio</w:t>
+                            </w:r>
+                            <w:r>
+                              <w:rPr>
+                                <w:rFonts w:ascii="Ubuntu Mono" w:hAnsi="Ubuntu Mono"/>
+                                <w:b/>
+                                <w:bCs/>
+                                <w:color w:val="4472C4" w:themeColor="accent1"/>
+                                <w:sz w:val="24"/>
+                                <w:szCs w:val="24"/>
+                              </w:rPr>
+                              <w:t>:</w:t>
+                            </w:r>
+                            <w:r>
+                              <w:rPr>
+                                <w:rFonts w:ascii="Ubuntu Mono" w:hAnsi="Ubuntu Mono"/>
+                                <w:color w:val="4472C4" w:themeColor="accent1"/>
+                                <w:sz w:val="24"/>
+                                <w:szCs w:val="24"/>
+                              </w:rPr>
+                              <w:t xml:space="preserve"> </w:t>
+                            </w:r>
+                            <w:r>
+                              <w:rPr>
+                                <w:rFonts w:ascii="Ubuntu Mono" w:hAnsi="Ubuntu Mono"/>
+                                <w:sz w:val="24"/>
+                                <w:szCs w:val="24"/>
+                              </w:rPr>
+                              <w:t>Actualmente realizo alguno que otro ejercicio, pero no de manera constante, tengo pocos o conocimientos medio</w:t>
+                            </w:r>
+                            <w:r>
+                              <w:rPr>
+                                <w:rFonts w:ascii="Ubuntu Mono" w:hAnsi="Ubuntu Mono"/>
+                                <w:sz w:val="24"/>
+                                <w:szCs w:val="24"/>
+                              </w:rPr>
+                              <w:t>s</w:t>
+                            </w:r>
+                            <w:r>
+                              <w:rPr>
+                                <w:rFonts w:ascii="Ubuntu Mono" w:hAnsi="Ubuntu Mono"/>
+                                <w:sz w:val="24"/>
+                                <w:szCs w:val="24"/>
+                              </w:rPr>
+                              <w:t xml:space="preserve"> respecto a rutinas o ejercicio.</w:t>
+                            </w:r>
+                          </w:p>
+                          <w:p>
+                            <w:pPr>
+                              <w:jc w:val="both"/>
+                              <w:rPr>
+                                <w:rFonts w:ascii="Ubuntu Mono" w:hAnsi="Ubuntu Mono"/>
+                                <w:sz w:val="24"/>
+                                <w:szCs w:val="24"/>
+                              </w:rPr>
+                            </w:pPr>
+                            <w:r>
+                              <w:rPr>
+                                <w:rFonts w:ascii="Ubuntu Mono" w:hAnsi="Ubuntu Mono"/>
+                                <w:b/>
+                                <w:bCs/>
+                                <w:color w:val="BF8F00" w:themeColor="accent4" w:themeShade="BF"/>
+                                <w:sz w:val="24"/>
+                                <w:szCs w:val="24"/>
+                              </w:rPr>
+                              <w:t>Avanzado:</w:t>
+                            </w:r>
+                            <w:r>
+                              <w:rPr>
+                                <w:rFonts w:ascii="Ubuntu Mono" w:hAnsi="Ubuntu Mono"/>
+                                <w:color w:val="BF8F00" w:themeColor="accent4" w:themeShade="BF"/>
+                                <w:sz w:val="24"/>
+                                <w:szCs w:val="24"/>
+                              </w:rPr>
+                              <w:t xml:space="preserve"> </w:t>
+                            </w:r>
+                            <w:r>
+                              <w:rPr>
+                                <w:rFonts w:ascii="Ubuntu Mono" w:hAnsi="Ubuntu Mono"/>
+                                <w:sz w:val="24"/>
+                                <w:szCs w:val="24"/>
+                              </w:rPr>
+                              <w:t>Realizo actividad física muy regular y por largos periodos de tiempo, tengo conocimiento básico o medio de mi alimentación y conocimientos necesarios para los ejercicios que hago.</w:t>
+                            </w:r>
+                          </w:p>
+                          <w:p>
+                            <w:pPr>
+                              <w:jc w:val="both"/>
+                              <w:rPr>
+                                <w:rFonts w:ascii="Ubuntu Mono" w:hAnsi="Ubuntu Mono"/>
+                                <w:sz w:val="24"/>
+                                <w:szCs w:val="24"/>
+                              </w:rPr>
+                            </w:pPr>
+                            <w:r>
+                              <w:rPr>
+                                <w:rFonts w:ascii="Ubuntu Mono" w:hAnsi="Ubuntu Mono"/>
+                                <w:b/>
+                                <w:bCs/>
+                                <w:color w:val="C45911" w:themeColor="accent2" w:themeShade="BF"/>
+                                <w:sz w:val="24"/>
+                                <w:szCs w:val="24"/>
+                              </w:rPr>
+                              <w:t>Experimentado:</w:t>
+                            </w:r>
+                            <w:r>
+                              <w:rPr>
+                                <w:rFonts w:ascii="Ubuntu Mono" w:hAnsi="Ubuntu Mono"/>
+                                <w:color w:val="C45911" w:themeColor="accent2" w:themeShade="BF"/>
+                                <w:sz w:val="24"/>
+                                <w:szCs w:val="24"/>
+                              </w:rPr>
+                              <w:t xml:space="preserve"> </w:t>
+                            </w:r>
+                            <w:r>
+                              <w:rPr>
+                                <w:rFonts w:ascii="Ubuntu Mono" w:hAnsi="Ubuntu Mono"/>
+                                <w:sz w:val="24"/>
+                                <w:szCs w:val="24"/>
+                              </w:rPr>
+                              <w:t>Hago ejercicio de manera constante, conozco varios tipos de ejercicios y rutinas. El ejercicio es algo dentro de mi vida cotidiana o en la mayoría de los días</w:t>
+                            </w:r>
+                            <w:r>
+                              <w:rPr>
+                                <w:rFonts w:ascii="Ubuntu Mono" w:hAnsi="Ubuntu Mono"/>
+                                <w:sz w:val="24"/>
+                                <w:szCs w:val="24"/>
+                              </w:rPr>
+                              <w:t xml:space="preserve"> y tengo una buena alimentación de acuerdo con mi actividad</w:t>
+                            </w:r>
+                            <w:r>
+                              <w:rPr>
+                                <w:rFonts w:ascii="Ubuntu Mono" w:hAnsi="Ubuntu Mono"/>
+                                <w:sz w:val="24"/>
+                                <w:szCs w:val="24"/>
+                              </w:rPr>
+                              <w:t>.</w:t>
+                            </w:r>
+                          </w:p>
+                          <w:p>
+                            <w:pPr>
+                              <w:jc w:val="both"/>
+                              <w:rPr>
+                                <w:rFonts w:ascii="Ubuntu Mono" w:hAnsi="Ubuntu Mono"/>
+                                <w:sz w:val="24"/>
+                                <w:szCs w:val="24"/>
+                              </w:rPr>
+                            </w:pPr>
+                          </w:p>
+                          <w:p>
+                            <w:pPr>
+                              <w:jc w:val="both"/>
+                              <w:rPr>
+                                <w:sz w:val="24"/>
+                                <w:szCs w:val="24"/>
+                              </w:rPr>
+                            </w:pPr>
+                          </w:p>
+                        </w:txbxContent>
+                      </wps:txbx>
+                      <wps:bodyPr rot="0" vert="horz" wrap="square" lIns="91440" tIns="45720" rIns="91440" bIns="45720" anchor="t" anchorCtr="0">
+                        <a:noAutofit/>
+                      </wps:bodyPr>
+                    </wps:wsp>
+                  </a:graphicData>
+                </a:graphic>
+                <wp14:sizeRelH relativeFrom="margin">
+                  <wp14:pctWidth>0</wp14:pctWidth>
+                </wp14:sizeRelH>
+                <wp14:sizeRelV relativeFrom="margin">
+                  <wp14:pctHeight>0</wp14:pctHeight>
+                </wp14:sizeRelV>
+              </wp:anchor>
+            </w:drawing>
+          </mc:Choice>
+          <mc:Fallback>
+            <w:pict>
+              <v:shape w14:anchorId="06033080" id="_x0000_s1029" type="#_x0000_t202" style="position:absolute;margin-left:-36.55pt;margin-top:14.8pt;width:455.5pt;height:314.8pt;z-index:251671552;visibility:visible;mso-wrap-style:square;mso-width-percent:0;mso-height-percent:0;mso-wrap-distance-left:9pt;mso-wrap-distance-top:3.6pt;mso-wrap-distance-right:9pt;mso-wrap-distance-bottom:3.6pt;mso-position-horizontal:absolute;mso-position-horizontal-relative:text;mso-position-vertical:absolute;mso-position-vertical-relative:text;mso-width-percent:0;mso-height-percent:0;mso-width-relative:margin;mso-height-relative:margin;v-text-anchor:top" o:gfxdata="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" filled="f" stroked="f">
+                <v:textbox>
+                  <w:txbxContent>
+                    <w:p>
+                      <w:pPr>
+                        <w:jc w:val="both"/>
+                        <w:rPr>
+                          <w:rFonts w:ascii="Ubuntu Mono" w:hAnsi="Ubuntu Mono"/>
+                          <w:sz w:val="24"/>
+                          <w:szCs w:val="24"/>
+                        </w:rPr>
+                      </w:pPr>
+                      <w:r>
+                        <w:rPr>
+                          <w:rFonts w:ascii="Ubuntu Mono" w:hAnsi="Ubuntu Mono"/>
+                          <w:sz w:val="24"/>
+                          <w:szCs w:val="24"/>
+                        </w:rPr>
+                        <w:t xml:space="preserve">Para </w:t>
+                      </w:r>
+                      <w:r>
+                        <w:rPr>
+                          <w:rFonts w:ascii="Ubuntu Mono" w:hAnsi="Ubuntu Mono"/>
+                          <w:color w:val="70AD47" w:themeColor="accent6"/>
+                          <w:sz w:val="24"/>
+                          <w:szCs w:val="24"/>
+                        </w:rPr>
+                        <w:t>categorizar</w:t>
+                      </w:r>
+                      <w:r>
+                        <w:rPr>
+                          <w:rFonts w:ascii="Ubuntu Mono" w:hAnsi="Ubuntu Mono"/>
+                          <w:sz w:val="24"/>
+                          <w:szCs w:val="24"/>
+                        </w:rPr>
+                        <w:t xml:space="preserve"> la experiencia de cada persona esto </w:t>
+                      </w:r>
+                      <w:r>
+                        <w:rPr>
+                          <w:rFonts w:ascii="Ubuntu Mono" w:hAnsi="Ubuntu Mono"/>
+                          <w:i/>
+                          <w:iCs/>
+                          <w:sz w:val="24"/>
+                          <w:szCs w:val="24"/>
+                          <w:u w:val="single"/>
+                        </w:rPr>
+                        <w:t>influirá directamente en la cantidad de series y repeticiones</w:t>
+                      </w:r>
+                      <w:r>
+                        <w:rPr>
+                          <w:rFonts w:ascii="Ubuntu Mono" w:hAnsi="Ubuntu Mono"/>
+                          <w:i/>
+                          <w:iCs/>
+                          <w:sz w:val="24"/>
+                          <w:szCs w:val="24"/>
+                        </w:rPr>
+                        <w:t xml:space="preserve"> </w:t>
+                      </w:r>
+                      <w:r>
+                        <w:rPr>
+                          <w:rFonts w:ascii="Ubuntu Mono" w:hAnsi="Ubuntu Mono"/>
+                          <w:sz w:val="24"/>
+                          <w:szCs w:val="24"/>
+                        </w:rPr>
+                        <w:t>que</w:t>
+                      </w:r>
+                      <w:r>
+                        <w:rPr>
+                          <w:rFonts w:ascii="Ubuntu Mono" w:hAnsi="Ubuntu Mono"/>
+                          <w:sz w:val="24"/>
+                          <w:szCs w:val="24"/>
+                        </w:rPr>
+                        <w:t xml:space="preserve"> cada persona realizará de acuerdo con su categoría. Las categorías que se desprenderán son las siguientes:</w:t>
+                      </w:r>
+                    </w:p>
+                    <w:p>
+                      <w:pPr>
+                        <w:jc w:val="both"/>
+                        <w:rPr>
+                          <w:rFonts w:ascii="Ubuntu Mono" w:hAnsi="Ubuntu Mono"/>
+                          <w:sz w:val="24"/>
+                          <w:szCs w:val="24"/>
+                        </w:rPr>
+                      </w:pPr>
+                      <w:r>
+                        <w:rPr>
+                          <w:rFonts w:ascii="Ubuntu Mono" w:hAnsi="Ubuntu Mono"/>
+                          <w:sz w:val="24"/>
+                          <w:szCs w:val="24"/>
+                        </w:rPr>
+                        <w:t>En este momento, ¿Con cuál opción te identificas más?</w:t>
+                      </w:r>
+                    </w:p>
+                    <w:p>
+                      <w:pPr>
+                        <w:jc w:val="both"/>
+                        <w:rPr>
+                          <w:rFonts w:ascii="Ubuntu Mono" w:hAnsi="Ubuntu Mono"/>
+                          <w:sz w:val="24"/>
+                          <w:szCs w:val="24"/>
+                        </w:rPr>
+                      </w:pPr>
+                      <w:r>
+                        <w:rPr>
+                          <w:rFonts w:ascii="Ubuntu Mono" w:hAnsi="Ubuntu Mono"/>
+                          <w:b/>
+                          <w:bCs/>
+                          <w:color w:val="385623" w:themeColor="accent6" w:themeShade="80"/>
+                          <w:sz w:val="24"/>
+                          <w:szCs w:val="24"/>
+                        </w:rPr>
+                        <w:t>Principiante</w:t>
+                      </w:r>
+                      <w:r>
+                        <w:rPr>
+                          <w:rFonts w:ascii="Ubuntu Mono" w:hAnsi="Ubuntu Mono"/>
+                          <w:b/>
+                          <w:bCs/>
+                          <w:color w:val="385623" w:themeColor="accent6" w:themeShade="80"/>
+                          <w:sz w:val="24"/>
+                          <w:szCs w:val="24"/>
+                        </w:rPr>
+                        <w:t>:</w:t>
+                      </w:r>
+                      <w:r>
+                        <w:rPr>
+                          <w:rFonts w:ascii="Ubuntu Mono" w:hAnsi="Ubuntu Mono"/>
+                          <w:color w:val="385623" w:themeColor="accent6" w:themeShade="80"/>
+                          <w:sz w:val="24"/>
+                          <w:szCs w:val="24"/>
+                        </w:rPr>
+                        <w:t xml:space="preserve"> </w:t>
+                      </w:r>
+                      <w:r>
+                        <w:rPr>
+                          <w:rFonts w:ascii="Ubuntu Mono" w:hAnsi="Ubuntu Mono"/>
+                          <w:sz w:val="24"/>
+                          <w:szCs w:val="24"/>
+                        </w:rPr>
+                        <w:t>Actualmente no me ejercitó, llevo más de 6 meses sin realizar alguna actividad física constante. Tengo poco conocimiento respecto a ejercicios y entrenamiento.</w:t>
+                      </w:r>
+                    </w:p>
+                    <w:p>
+                      <w:pPr>
+                        <w:jc w:val="both"/>
+                        <w:rPr>
+                          <w:rFonts w:ascii="Ubuntu Mono" w:hAnsi="Ubuntu Mono"/>
+                          <w:sz w:val="24"/>
+                          <w:szCs w:val="24"/>
+                        </w:rPr>
+                      </w:pPr>
+                      <w:r>
+                        <w:rPr>
+                          <w:rFonts w:ascii="Ubuntu Mono" w:hAnsi="Ubuntu Mono"/>
+                          <w:b/>
+                          <w:bCs/>
+                          <w:color w:val="4472C4" w:themeColor="accent1"/>
+                          <w:sz w:val="24"/>
+                          <w:szCs w:val="24"/>
+                        </w:rPr>
+                        <w:t>Intermedio</w:t>
+                      </w:r>
+                      <w:r>
+                        <w:rPr>
+                          <w:rFonts w:ascii="Ubuntu Mono" w:hAnsi="Ubuntu Mono"/>
+                          <w:b/>
+                          <w:bCs/>
+                          <w:color w:val="4472C4" w:themeColor="accent1"/>
+                          <w:sz w:val="24"/>
+                          <w:szCs w:val="24"/>
+                        </w:rPr>
+                        <w:t>:</w:t>
+                      </w:r>
+                      <w:r>
+                        <w:rPr>
+                          <w:rFonts w:ascii="Ubuntu Mono" w:hAnsi="Ubuntu Mono"/>
+                          <w:color w:val="4472C4" w:themeColor="accent1"/>
+                          <w:sz w:val="24"/>
+                          <w:szCs w:val="24"/>
+                        </w:rPr>
+                        <w:t xml:space="preserve"> </w:t>
+                      </w:r>
+                      <w:r>
+                        <w:rPr>
+                          <w:rFonts w:ascii="Ubuntu Mono" w:hAnsi="Ubuntu Mono"/>
+                          <w:sz w:val="24"/>
+                          <w:szCs w:val="24"/>
+                        </w:rPr>
+                        <w:t>Actualmente realizo alguno que otro ejercicio, pero no de manera constante, tengo pocos o conocimientos medio</w:t>
+                      </w:r>
+                      <w:r>
+                        <w:rPr>
+                          <w:rFonts w:ascii="Ubuntu Mono" w:hAnsi="Ubuntu Mono"/>
+                          <w:sz w:val="24"/>
+                          <w:szCs w:val="24"/>
+                        </w:rPr>
+                        <w:t>s</w:t>
+                      </w:r>
+                      <w:r>
+                        <w:rPr>
+                          <w:rFonts w:ascii="Ubuntu Mono" w:hAnsi="Ubuntu Mono"/>
+                          <w:sz w:val="24"/>
+                          <w:szCs w:val="24"/>
+                        </w:rPr>
+                        <w:t xml:space="preserve"> respecto a rutinas o ejercicio.</w:t>
+                      </w:r>
+                    </w:p>
+                    <w:p>
+                      <w:pPr>
+                        <w:jc w:val="both"/>
+                        <w:rPr>
+                          <w:rFonts w:ascii="Ubuntu Mono" w:hAnsi="Ubuntu Mono"/>
+                          <w:sz w:val="24"/>
+                          <w:szCs w:val="24"/>
+                        </w:rPr>
+                      </w:pPr>
+                      <w:r>
+                        <w:rPr>
+                          <w:rFonts w:ascii="Ubuntu Mono" w:hAnsi="Ubuntu Mono"/>
+                          <w:b/>
+                          <w:bCs/>
+                          <w:color w:val="BF8F00" w:themeColor="accent4" w:themeShade="BF"/>
+                          <w:sz w:val="24"/>
+                          <w:szCs w:val="24"/>
+                        </w:rPr>
+                        <w:t>Avanzado:</w:t>
+                      </w:r>
+                      <w:r>
+                        <w:rPr>
+                          <w:rFonts w:ascii="Ubuntu Mono" w:hAnsi="Ubuntu Mono"/>
+                          <w:color w:val="BF8F00" w:themeColor="accent4" w:themeShade="BF"/>
+                          <w:sz w:val="24"/>
+                          <w:szCs w:val="24"/>
+                        </w:rPr>
+                        <w:t xml:space="preserve"> </w:t>
+                      </w:r>
+                      <w:r>
+                        <w:rPr>
+                          <w:rFonts w:ascii="Ubuntu Mono" w:hAnsi="Ubuntu Mono"/>
+                          <w:sz w:val="24"/>
+                          <w:szCs w:val="24"/>
+                        </w:rPr>
+                        <w:t>Realizo actividad física muy regular y por largos periodos de tiempo, tengo conocimiento básico o medio de mi alimentación y conocimientos necesarios para los ejercicios que hago.</w:t>
+                      </w:r>
+                    </w:p>
+                    <w:p>
+                      <w:pPr>
+                        <w:jc w:val="both"/>
+                        <w:rPr>
+                          <w:rFonts w:ascii="Ubuntu Mono" w:hAnsi="Ubuntu Mono"/>
+                          <w:sz w:val="24"/>
+                          <w:szCs w:val="24"/>
+                        </w:rPr>
+                      </w:pPr>
+                      <w:r>
+                        <w:rPr>
+                          <w:rFonts w:ascii="Ubuntu Mono" w:hAnsi="Ubuntu Mono"/>
+                          <w:b/>
+                          <w:bCs/>
+                          <w:color w:val="C45911" w:themeColor="accent2" w:themeShade="BF"/>
+                          <w:sz w:val="24"/>
+                          <w:szCs w:val="24"/>
+                        </w:rPr>
+                        <w:t>Experimentado:</w:t>
+                      </w:r>
+                      <w:r>
+                        <w:rPr>
+                          <w:rFonts w:ascii="Ubuntu Mono" w:hAnsi="Ubuntu Mono"/>
+                          <w:color w:val="C45911" w:themeColor="accent2" w:themeShade="BF"/>
+                          <w:sz w:val="24"/>
+                          <w:szCs w:val="24"/>
+                        </w:rPr>
+                        <w:t xml:space="preserve"> </w:t>
+                      </w:r>
+                      <w:r>
+                        <w:rPr>
+                          <w:rFonts w:ascii="Ubuntu Mono" w:hAnsi="Ubuntu Mono"/>
+                          <w:sz w:val="24"/>
+                          <w:szCs w:val="24"/>
+                        </w:rPr>
+                        <w:t>Hago ejercicio de manera constante, conozco varios tipos de ejercicios y rutinas. El ejercicio es algo dentro de mi vida cotidiana o en la mayoría de los días</w:t>
+                      </w:r>
+                      <w:r>
+                        <w:rPr>
+                          <w:rFonts w:ascii="Ubuntu Mono" w:hAnsi="Ubuntu Mono"/>
+                          <w:sz w:val="24"/>
+                          <w:szCs w:val="24"/>
+                        </w:rPr>
+                        <w:t xml:space="preserve"> y tengo una buena alimentación de acuerdo con mi actividad</w:t>
+                      </w:r>
+                      <w:r>
+                        <w:rPr>
+                          <w:rFonts w:ascii="Ubuntu Mono" w:hAnsi="Ubuntu Mono"/>
+                          <w:sz w:val="24"/>
+                          <w:szCs w:val="24"/>
+                        </w:rPr>
+                        <w:t>.</w:t>
+                      </w:r>
+                    </w:p>
+                    <w:p>
+                      <w:pPr>
+                        <w:jc w:val="both"/>
+                        <w:rPr>
+                          <w:rFonts w:ascii="Ubuntu Mono" w:hAnsi="Ubuntu Mono"/>
+                          <w:sz w:val="24"/>
+                          <w:szCs w:val="24"/>
+                        </w:rPr>
+                      </w:pPr>
+                    </w:p>
+                    <w:p>
+                      <w:pPr>
+                        <w:jc w:val="both"/>
+                        <w:rPr>
+                          <w:sz w:val="24"/>
+                          <w:szCs w:val="24"/>
+                        </w:rPr>
+                      </w:pPr>
+                    </w:p>
+                  </w:txbxContent>
+                </v:textbox>
+              </v:shape>
+            </w:pict>
+          </mc:Fallback>
+        </mc:AlternateContent>
+      </w:r>
+    </w:p>
+    <w:p/>
+    <w:p/>
+    <w:p/>
+    <w:p/>
+    <w:p/>
+    <w:p/>
+    <w:p/>
+    <w:p/>
+    <w:p/>
+    <w:p/>
+    <w:p>
+      <w:r>
+        <w:rPr>
+          <w:noProof/>
+        </w:rPr>
+        <w:lastRenderedPageBreak/>
+        <mc:AlternateContent>
+          <mc:Choice Requires="wps">
+            <w:drawing>
+              <wp:anchor distT="45720" distB="45720" distL="114300" distR="114300" simplePos="0" relativeHeight="251711488" behindDoc="0" locked="0" layoutInCell="1" allowOverlap="1" wp14:anchorId="4C1E1A94" wp14:editId="39EE76AF">
+                <wp:simplePos x="0" y="0"/>
+                <wp:positionH relativeFrom="margin">
+                  <wp:posOffset>1075515</wp:posOffset>
+                </wp:positionH>
+                <wp:positionV relativeFrom="paragraph">
+                  <wp:posOffset>-396963</wp:posOffset>
+                </wp:positionV>
+                <wp:extent cx="3982829" cy="390525"/>
+                <wp:effectExtent l="0" t="0" r="0" b="0"/>
+                <wp:wrapNone/>
+                <wp:docPr id="1" name="Cuadro de texto 1"/>
+                <wp:cNvGraphicFramePr>
+                  <a:graphicFrameLocks xmlns:a="http://schemas.openxmlformats.org/drawingml/2006/main"/>
+                </wp:cNvGraphicFramePr>
+                <a:graphic xmlns:a="http://schemas.openxmlformats.org/drawingml/2006/main">
+                  <a:graphicData uri="http://schemas.microsoft.com/office/word/2010/wordprocessingShape">
+                    <wps:wsp>
+                      <wps:cNvSpPr txBox="1">
+                        <a:spLocks noChangeArrowheads="1"/>
+                      </wps:cNvSpPr>
+                      <wps:spPr bwMode="auto">
+                        <a:xfrm>
+                          <a:off x="0" y="0"/>
+                          <a:ext cx="3982829" cy="390525"/>
+                        </a:xfrm>
+                        <a:prstGeom prst="rect">
+                          <a:avLst/>
+                        </a:prstGeom>
+                        <a:noFill/>
+                        <a:ln w="9525">
+                          <a:noFill/>
+                          <a:miter lim="800000"/>
+                          <a:headEnd/>
+                          <a:tailEnd/>
+                        </a:ln>
+                      </wps:spPr>
+                      <wps:txbx>
+                        <w:txbxContent>
+                          <w:p>
+                            <w:pPr>
+                              <w:rPr>
+                                <w:rFonts w:ascii="Ubuntu Mono" w:hAnsi="Ubuntu Mono"/>
+                                <w:sz w:val="44"/>
+                                <w:szCs w:val="44"/>
+                              </w:rPr>
+                            </w:pPr>
+                            <w:r>
+                              <w:rPr>
+                                <w:rFonts w:ascii="Ubuntu Mono" w:hAnsi="Ubuntu Mono"/>
+                                <w:sz w:val="44"/>
+                                <w:szCs w:val="44"/>
+                              </w:rPr>
+                              <w:t>Categorías de Experiencia.</w:t>
+                            </w:r>
+                          </w:p>
+                        </w:txbxContent>
+                      </wps:txbx>
+                      <wps:bodyPr rot="0" vert="horz" wrap="square" lIns="91440" tIns="45720" rIns="91440" bIns="45720" anchor="t" anchorCtr="0">
+                        <a:noAutofit/>
+                      </wps:bodyPr>
+                    </wps:wsp>
+                  </a:graphicData>
+                </a:graphic>
+                <wp14:sizeRelH relativeFrom="margin">
+                  <wp14:pctWidth>0</wp14:pctWidth>
+                </wp14:sizeRelH>
+                <wp14:sizeRelV relativeFrom="margin">
+                  <wp14:pctHeight>0</wp14:pctHeight>
+                </wp14:sizeRelV>
+              </wp:anchor>
+            </w:drawing>
+          </mc:Choice>
+          <mc:Fallback>
+            <w:pict>
+              <v:shape w14:anchorId="4C1E1A94" id="Cuadro de texto 1" o:spid="_x0000_s1030" type="#_x0000_t202" style="position:absolute;margin-left:84.7pt;margin-top:-31.25pt;width:313.6pt;height:30.75pt;z-index:251711488;visibility:visible;mso-wrap-style:square;mso-width-percent:0;mso-height-percent:0;mso-wrap-distance-left:9pt;mso-wrap-distance-top:3.6pt;mso-wrap-distance-right:9pt;mso-wrap-distance-bottom:3.6pt;mso-position-horizontal:absolute;mso-position-horizontal-relative:margin;mso-position-vertical:absolute;mso-position-vertical-relative:text;mso-width-percent:0;mso-height-percent:0;mso-width-relative:margin;mso-height-relative:margin;v-text-anchor:top" o:gfxdata="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" filled="f" stroked="f">
+                <v:textbox>
+                  <w:txbxContent>
+                    <w:p>
+                      <w:pPr>
+                        <w:rPr>
+                          <w:rFonts w:ascii="Ubuntu Mono" w:hAnsi="Ubuntu Mono"/>
+                          <w:sz w:val="44"/>
+                          <w:szCs w:val="44"/>
+                        </w:rPr>
+                      </w:pPr>
+                      <w:r>
+                        <w:rPr>
+                          <w:rFonts w:ascii="Ubuntu Mono" w:hAnsi="Ubuntu Mono"/>
+                          <w:sz w:val="44"/>
+                          <w:szCs w:val="44"/>
+                        </w:rPr>
+                        <w:t>Categorías de Experiencia.</w:t>
+                      </w:r>
+                    </w:p>
+                  </w:txbxContent>
+                </v:textbox>
+                <w10:wrap anchorx="margin"/>
+              </v:shape>
+            </w:pict>
+          </mc:Fallback>
+        </mc:AlternateContent>
+      </w:r>
+      <w:r>
+        <w:rPr>
+          <w:noProof/>
+        </w:rPr>
+        <w:drawing>
+          <wp:anchor distT="0" distB="0" distL="114300" distR="114300" simplePos="0" relativeHeight="251710464" behindDoc="0" locked="0" layoutInCell="1" allowOverlap="1" wp14:anchorId="0C4BE607" wp14:editId="56C454D6">
+            <wp:simplePos x="0" y="0"/>
+            <wp:positionH relativeFrom="margin">
+              <wp:align>right</wp:align>
+            </wp:positionH>
+            <wp:positionV relativeFrom="paragraph">
+              <wp:posOffset>-880110</wp:posOffset>
+            </wp:positionV>
+            <wp:extent cx="4751705" cy="1258570"/>
+            <wp:effectExtent l="57150" t="0" r="48895" b="0"/>
+            <wp:wrapNone/>
+            <wp:docPr id="12" name="Imagen 12" descr="Forma, Rectángulo&#10;&#10;Descripción generada automáticamente"/>
+            <wp:cNvGraphicFramePr>
+              <a:graphicFrameLocks xmlns:a="http://schemas.openxmlformats.org/drawingml/2006/main" noChangeAspect="1"/>
+            </wp:cNvGraphicFramePr>
+            <a:graphic xmlns:a="http://schemas.openxmlformats.org/drawingml/2006/main">
+              <a:graphicData uri="http://schemas.openxmlformats.org/drawingml/2006/picture">
+                <pic:pic xmlns:pic="http://schemas.openxmlformats.org/drawingml/2006/picture">
+                  <pic:nvPicPr>
+                    <pic:cNvPr id="7" name="Imagen 7" descr="Forma, Rectángulo&#10;&#10;Descripción generada automáticamente"/>
+                    <pic:cNvPicPr/>
+                  </pic:nvPicPr>
+                  <pic:blipFill>
+                    <a:blip r:embed="rId5" cstate="print">
+                      <a:extLst>
+                        <a:ext uri="{28A0092B-C50C-407E-A947-70E740481C1C}">
+                          <a14:useLocalDpi xmlns:a14="http://schemas.microsoft.com/office/drawing/2010/main" val="0"/>
+                        </a:ext>
+                      </a:extLst>
+                    </a:blip>
+                    <a:stretch>
+                      <a:fillRect/>
+                    </a:stretch>
+                  </pic:blipFill>
+                  <pic:spPr>
+                    <a:xfrm>
+                      <a:off x="0" y="0"/>
+                      <a:ext cx="4751705" cy="1258570"/>
+                    </a:xfrm>
+                    <a:prstGeom prst="rect">
+                      <a:avLst/>
+                    </a:prstGeom>
+                    <a:effectLst>
+                      <a:outerShdw blurRad="50800" dist="38100" dir="5400000" algn="t" rotWithShape="0">
+                        <a:prstClr val="black">
+                          <a:alpha val="40000"/>
+                        </a:prstClr>
+                      </a:outerShdw>
+                    </a:effectLst>
+                  </pic:spPr>
+                </pic:pic>
+              </a:graphicData>
+            </a:graphic>
+          </wp:anchor>
+        </w:drawing>
+      </w:r>
+      <w:r>
+        <w:rPr>
+          <w:noProof/>
+        </w:rPr>
+        <mc:AlternateContent>
+          <mc:Choice Requires="wps">
+            <w:drawing>
+              <wp:anchor distT="0" distB="0" distL="114300" distR="114300" simplePos="0" relativeHeight="251709440" behindDoc="1" locked="0" layoutInCell="1" allowOverlap="1" wp14:anchorId="44F77BB8" wp14:editId="655223D9">
+                <wp:simplePos x="0" y="0"/>
+                <wp:positionH relativeFrom="page">
+                  <wp:align>right</wp:align>
+                </wp:positionH>
+                <wp:positionV relativeFrom="paragraph">
+                  <wp:posOffset>-1042035</wp:posOffset>
+                </wp:positionV>
+                <wp:extent cx="6457950" cy="5886450"/>
+                <wp:effectExtent l="133350" t="95250" r="57150" b="95250"/>
+                <wp:wrapNone/>
+                <wp:docPr id="6" name="Rectángulo 6"/>
+                <wp:cNvGraphicFramePr/>
+                <a:graphic xmlns:a="http://schemas.openxmlformats.org/drawingml/2006/main">
+                  <a:graphicData uri="http://schemas.microsoft.com/office/word/2010/wordprocessingShape">
+                    <wps:wsp>
+                      <wps:cNvSpPr/>
+                      <wps:spPr>
+                        <a:xfrm>
+                          <a:off x="0" y="0"/>
+                          <a:ext cx="6457950" cy="5886450"/>
+                        </a:xfrm>
+                        <a:prstGeom prst="rect">
+                          <a:avLst/>
+                        </a:prstGeom>
+                        <a:noFill/>
+                        <a:ln w="76200">
+                          <a:solidFill>
+                            <a:schemeClr val="accent1"/>
+                          </a:solidFill>
+                        </a:ln>
+                        <a:effectLst>
+                          <a:outerShdw blurRad="50800" dist="38100" dir="10800000" algn="r" rotWithShape="0">
+                            <a:prstClr val="black">
+                              <a:alpha val="40000"/>
+                            </a:prstClr>
+                          </a:outerShdw>
+                        </a:effectLst>
+                      </wps:spPr>
+                      <wps:style>
+                        <a:lnRef idx="2">
+                          <a:schemeClr val="accent1">
+                            <a:shade val="50000"/>
+                          </a:schemeClr>
+                        </a:lnRef>
+                        <a:fillRef idx="1">
+                          <a:schemeClr val="accent1"/>
+                        </a:fillRef>
+                        <a:effectRef idx="0">
+                          <a:schemeClr val="accent1"/>
+                        </a:effectRef>
+                        <a:fontRef idx="minor">
+                          <a:schemeClr val="lt1"/>
+                        </a:fontRef>
+                      </wps:style>
+                      <wps:bodyPr rot="0" spcFirstLastPara="0" vertOverflow="overflow" horzOverflow="overflow" vert="horz" wrap="square" lIns="91440" tIns="45720" rIns="91440" bIns="45720" numCol="1" spcCol="0" rtlCol="0" fromWordArt="0" anchor="ctr" anchorCtr="0" forceAA="0" compatLnSpc="1">
+                        <a:prstTxWarp prst="textNoShape">
+                          <a:avLst/>
+                        </a:prstTxWarp>
+                        <a:noAutofit/>
+                      </wps:bodyPr>
+                    </wps:wsp>
+                  </a:graphicData>
+                </a:graphic>
+                <wp14:sizeRelH relativeFrom="margin">
+                  <wp14:pctWidth>0</wp14:pctWidth>
+                </wp14:sizeRelH>
+                <wp14:sizeRelV relativeFrom="margin">
+                  <wp14:pctHeight>0</wp14:pctHeight>
+                </wp14:sizeRelV>
+              </wp:anchor>
+            </w:drawing>
+          </mc:Choice>
+          <mc:Fallback>
+            <w:pict>
+              <v:rect w14:anchorId="4FF1A7E1" id="Rectángulo 6" o:spid="_x0000_s1026" style="position:absolute;margin-left:457.3pt;margin-top:-82.05pt;width:508.5pt;height:463.5pt;z-index:-251607040;visibility:visible;mso-wrap-style:square;mso-width-percent:0;mso-height-percent:0;mso-wrap-distance-left:9pt;mso-wrap-distance-top:0;mso-wrap-distance-right:9pt;mso-wrap-distance-bottom:0;mso-position-horizontal:right;mso-position-horizontal-relative:page;mso-position-vertical:absolute;mso-position-vertical-relative:text;mso-width-percent:0;mso-height-percent:0;mso-width-relative:margin;mso-height-relative:margin;v-text-anchor:middle" o:gfxdata="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" filled="f" strokecolor="#4472c4 [3204]" strokeweight="6pt">
+                <v:shadow on="t" color="black" opacity="26214f" origin=".5" offset="-3pt,0"/>
+                <w10:wrap anchorx="page"/>
+              </v:rect>
+            </w:pict>
+          </mc:Fallback>
+        </mc:AlternateContent>
+      </w:r>
+    </w:p>
+    <w:p/>
+    <w:p>
+      <w:r>
+        <w:rPr>
+          <w:noProof/>
+        </w:rPr>
+        <mc:AlternateContent>
+          <mc:Choice Requires="wps">
+            <w:drawing>
+              <wp:anchor distT="45720" distB="45720" distL="114300" distR="114300" simplePos="0" relativeHeight="251712512" behindDoc="0" locked="0" layoutInCell="1" allowOverlap="1" wp14:anchorId="1B362C27" wp14:editId="0848925D">
                 <wp:simplePos x="0" y="0"/>
                 <wp:positionH relativeFrom="column">
                   <wp:posOffset>-469506</wp:posOffset>
@@ -843,7 +1809,7 @@
                 <wp:extent cx="5784850" cy="3605049"/>
                 <wp:effectExtent l="0" t="0" r="0" b="0"/>
                 <wp:wrapNone/>
-                <wp:docPr id="5" name="Cuadro de texto 2"/>
+                <wp:docPr id="11" name="Cuadro de texto 2"/>
                 <wp:cNvGraphicFramePr>
                   <a:graphicFrameLocks xmlns:a="http://schemas.openxmlformats.org/drawingml/2006/main"/>
                 </wp:cNvGraphicFramePr>
@@ -886,79 +1852,7 @@
                                 <w:sz w:val="24"/>
                                 <w:szCs w:val="24"/>
                               </w:rPr>
-                              <w:t xml:space="preserve">Para </w:t>
-                            </w:r>
-                            <w:r>
-                              <w:rPr>
-                                <w:rFonts w:ascii="Ubuntu Mono" w:hAnsi="Ubuntu Mono"/>
-                                <w:color w:val="70AD47" w:themeColor="accent6"/>
-                                <w:sz w:val="24"/>
-                                <w:szCs w:val="24"/>
-                              </w:rPr>
-                              <w:t>categorizar</w:t>
-                            </w:r>
-                            <w:r>
-                              <w:rPr>
-                                <w:rFonts w:ascii="Ubuntu Mono" w:hAnsi="Ubuntu Mono"/>
-                                <w:sz w:val="24"/>
-                                <w:szCs w:val="24"/>
-                              </w:rPr>
-                              <w:t xml:space="preserve"> la experiencia de cada persona esto </w:t>
-                            </w:r>
-                            <w:r>
-                              <w:rPr>
-                                <w:rFonts w:ascii="Ubuntu Mono" w:hAnsi="Ubuntu Mono"/>
-                                <w:i/>
-                                <w:iCs/>
-                                <w:sz w:val="24"/>
-                                <w:szCs w:val="24"/>
-                                <w:u w:val="single"/>
-                              </w:rPr>
-                              <w:t>influirá directamente en la cantidad de series y repeticiones</w:t>
-                            </w:r>
-                            <w:r>
-                              <w:rPr>
-                                <w:rFonts w:ascii="Ubuntu Mono" w:hAnsi="Ubuntu Mono"/>
-                                <w:i/>
-                                <w:iCs/>
-                                <w:sz w:val="24"/>
-                                <w:szCs w:val="24"/>
-                              </w:rPr>
-                              <w:t xml:space="preserve"> </w:t>
-                            </w:r>
-                            <w:r>
-                              <w:rPr>
-                                <w:rFonts w:ascii="Ubuntu Mono" w:hAnsi="Ubuntu Mono"/>
-                                <w:sz w:val="24"/>
-                                <w:szCs w:val="24"/>
-                              </w:rPr>
-                              <w:t>que</w:t>
-                            </w:r>
-                            <w:r>
-                              <w:rPr>
-                                <w:rFonts w:ascii="Ubuntu Mono" w:hAnsi="Ubuntu Mono"/>
-                                <w:sz w:val="24"/>
-                                <w:szCs w:val="24"/>
-                              </w:rPr>
-                              <w:t xml:space="preserve"> cada persona realizará de acuerdo con su categoría. Las categorías que se desprenderán son las siguientes:</w:t>
-                            </w:r>
-                          </w:p>
-                          <w:p>
-                            <w:pPr>
-                              <w:jc w:val="both"/>
-                              <w:rPr>
-                                <w:rFonts w:ascii="Ubuntu Mono" w:hAnsi="Ubuntu Mono"/>
-                                <w:sz w:val="24"/>
-                                <w:szCs w:val="24"/>
-                              </w:rPr>
-                            </w:pPr>
-                            <w:r>
-                              <w:rPr>
-                                <w:rFonts w:ascii="Ubuntu Mono" w:hAnsi="Ubuntu Mono"/>
-                                <w:sz w:val="24"/>
-                                <w:szCs w:val="24"/>
-                              </w:rPr>
-                              <w:t>En este momento, ¿Con cuál opción te identificas más?</w:t>
+                              <w:t>Nivel principiante: se trataría de personas que acaban de empezar a hacer ejercicio o que tienen una baja frecuencia y/o intensidad en su rutina de ejercicio.</w:t>
                             </w:r>
                           </w:p>
                           <w:p>
@@ -983,30 +1877,10 @@
                             <w:r>
                               <w:rPr>
                                 <w:rFonts w:ascii="Ubuntu Mono" w:hAnsi="Ubuntu Mono"/>
-                                <w:b/>
-                                <w:bCs/>
-                                <w:color w:val="385623" w:themeColor="accent6" w:themeShade="80"/>
-                                <w:sz w:val="24"/>
-                                <w:szCs w:val="24"/>
-                              </w:rPr>
-                              <w:t>Nuevo:</w:t>
-                            </w:r>
-                            <w:r>
-                              <w:rPr>
-                                <w:rFonts w:ascii="Ubuntu Mono" w:hAnsi="Ubuntu Mono"/>
-                                <w:color w:val="385623" w:themeColor="accent6" w:themeShade="80"/>
-                                <w:sz w:val="24"/>
-                                <w:szCs w:val="24"/>
-                              </w:rPr>
-                              <w:t xml:space="preserve"> </w:t>
-                            </w:r>
-                            <w:r>
-                              <w:rPr>
-                                <w:rFonts w:ascii="Ubuntu Mono" w:hAnsi="Ubuntu Mono"/>
-                                <w:sz w:val="24"/>
-                                <w:szCs w:val="24"/>
-                              </w:rPr>
-                              <w:t>Actualmente no me ejercitó, llevo más de 6 meses sin realizar alguna actividad física constante. Tengo poco conocimiento respecto a ejercicios y entrenamiento.</w:t>
+                                <w:sz w:val="24"/>
+                                <w:szCs w:val="24"/>
+                              </w:rPr>
+                              <w:t>Nivel intermedio: se trataría de personas que hacen ejercicio con regularidad y tienen una cierta base de fitness, pero aún tienen espacio para mejorar y avanzar en su capacidad física.</w:t>
                             </w:r>
                           </w:p>
                           <w:p>
@@ -1018,34 +1892,6 @@
                                 <w:szCs w:val="24"/>
                               </w:rPr>
                             </w:pPr>
-                            <w:r>
-                              <w:rPr>
-                                <w:rFonts w:ascii="Ubuntu Mono" w:hAnsi="Ubuntu Mono"/>
-                                <w:b/>
-                                <w:bCs/>
-                                <w:color w:val="C45911" w:themeColor="accent2" w:themeShade="BF"/>
-                                <w:sz w:val="24"/>
-                                <w:szCs w:val="24"/>
-                              </w:rPr>
-                              <w:t>Regular:</w:t>
-                            </w:r>
-                            <w:r>
-                              <w:rPr>
-                                <w:rFonts w:ascii="Ubuntu Mono" w:hAnsi="Ubuntu Mono"/>
-                                <w:color w:val="C45911" w:themeColor="accent2" w:themeShade="BF"/>
-                                <w:sz w:val="24"/>
-                                <w:szCs w:val="24"/>
-                              </w:rPr>
-                              <w:t xml:space="preserve"> </w:t>
-                            </w:r>
-                            <w:r>
-                              <w:rPr>
-                                <w:rFonts w:ascii="Ubuntu Mono" w:hAnsi="Ubuntu Mono"/>
-                                <w:sz w:val="24"/>
-                                <w:szCs w:val="24"/>
-                              </w:rPr>
-                              <w:t>Actualmente realizo alguno que otro ejercicio, pero no de manera constante, tengo pocos o conocimientos medio respecto a rutinas o ejercicio.</w:t>
-                            </w:r>
                           </w:p>
                           <w:p>
                             <w:pPr>
@@ -1059,30 +1905,28 @@
                             <w:r>
                               <w:rPr>
                                 <w:rFonts w:ascii="Ubuntu Mono" w:hAnsi="Ubuntu Mono"/>
-                                <w:b/>
-                                <w:bCs/>
-                                <w:color w:val="002060"/>
-                                <w:sz w:val="24"/>
-                                <w:szCs w:val="24"/>
-                              </w:rPr>
-                              <w:t>Experimentado:</w:t>
-                            </w:r>
-                            <w:r>
-                              <w:rPr>
-                                <w:rFonts w:ascii="Ubuntu Mono" w:hAnsi="Ubuntu Mono"/>
-                                <w:color w:val="002060"/>
-                                <w:sz w:val="24"/>
-                                <w:szCs w:val="24"/>
-                              </w:rPr>
-                              <w:t xml:space="preserve"> </w:t>
-                            </w:r>
-                            <w:r>
-                              <w:rPr>
-                                <w:rFonts w:ascii="Ubuntu Mono" w:hAnsi="Ubuntu Mono"/>
-                                <w:sz w:val="24"/>
-                                <w:szCs w:val="24"/>
-                              </w:rPr>
-                              <w:t>Hago ejercicio de manera constante, conozco varios tipos de ejercicios y rutinas. El ejercicio es algo dentro de mi vida cotidiana o en la mayoría de los días.</w:t>
+                                <w:sz w:val="24"/>
+                                <w:szCs w:val="24"/>
+                              </w:rPr>
+                              <w:t xml:space="preserve">Nivel avanzado: se trataría de personas que tienen una alta frecuencia </w:t>
+                            </w:r>
+                            <w:proofErr w:type="spellStart"/>
+                            <w:r>
+                              <w:rPr>
+                                <w:rFonts w:ascii="Ubuntu Mono" w:hAnsi="Ubuntu Mono"/>
+                                <w:sz w:val="24"/>
+                                <w:szCs w:val="24"/>
+                              </w:rPr>
+                              <w:t>y</w:t>
+                            </w:r>
+                            <w:proofErr w:type="spellEnd"/>
+                            <w:r>
+                              <w:rPr>
+                                <w:rFonts w:ascii="Ubuntu Mono" w:hAnsi="Ubuntu Mono"/>
+                                <w:sz w:val="24"/>
+                                <w:szCs w:val="24"/>
+                              </w:rPr>
+                              <w:t xml:space="preserve"> intensidad en su rutina de ejercicio, y que han desarrollado una alta capacidad física y una buena resistencia.</w:t>
                             </w:r>
                           </w:p>
                           <w:p>
@@ -1094,6 +1938,24 @@
                                 <w:szCs w:val="24"/>
                               </w:rPr>
                             </w:pPr>
+                          </w:p>
+                          <w:p>
+                            <w:pPr>
+                              <w:jc w:val="both"/>
+                              <w:rPr>
+                                <w:rFonts w:ascii="Ubuntu Mono" w:hAnsi="Ubuntu Mono"/>
+                                <w:sz w:val="24"/>
+                                <w:szCs w:val="24"/>
+                              </w:rPr>
+                            </w:pPr>
+                            <w:r>
+                              <w:rPr>
+                                <w:rFonts w:ascii="Ubuntu Mono" w:hAnsi="Ubuntu Mono"/>
+                                <w:sz w:val="24"/>
+                                <w:szCs w:val="24"/>
+                              </w:rPr>
+                              <w:t>Nivel experto: se trataría de personas que son atletas profesionales o que tienen un alto nivel de competencia en un deporte o actividad física en particular.</w:t>
+                            </w:r>
                           </w:p>
                           <w:p>
                             <w:pPr>
@@ -1123,7 +1985,7 @@
           </mc:Choice>
           <mc:Fallback>
             <w:pict>
-              <v:shape w14:anchorId="06033080" id="_x0000_s1029" type="#_x0000_t202" style="position:absolute;margin-left:-36.95pt;margin-top:14.8pt;width:455.5pt;height:283.85pt;z-index:251671552;visibility:visible;mso-wrap-style:square;mso-width-percent:0;mso-height-percent:0;mso-wrap-distance-left:9pt;mso-wrap-distance-top:3.6pt;mso-wrap-distance-right:9pt;mso-wrap-distance-bottom:3.6pt;mso-position-horizontal:absolute;mso-position-horizontal-relative:text;mso-position-vertical:absolute;mso-position-vertical-relative:text;mso-width-percent:0;mso-height-percent:0;mso-width-relative:margin;mso-height-relative:margin;v-text-anchor:top" o:gfxdata="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" filled="f" stroked="f">
+              <v:shape w14:anchorId="1B362C27" id="_x0000_s1031" type="#_x0000_t202" style="position:absolute;margin-left:-36.95pt;margin-top:14.8pt;width:455.5pt;height:283.85pt;z-index:251712512;visibility:visible;mso-wrap-style:square;mso-width-percent:0;mso-height-percent:0;mso-wrap-distance-left:9pt;mso-wrap-distance-top:3.6pt;mso-wrap-distance-right:9pt;mso-wrap-distance-bottom:3.6pt;mso-position-horizontal:absolute;mso-position-horizontal-relative:text;mso-position-vertical:absolute;mso-position-vertical-relative:text;mso-width-percent:0;mso-height-percent:0;mso-width-relative:margin;mso-height-relative:margin;v-text-anchor:top" o:gfxdata="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" filled="f" stroked="f">
                 <v:textbox>
                   <w:txbxContent>
                     <w:p>
@@ -1141,79 +2003,7 @@
                           <w:sz w:val="24"/>
                           <w:szCs w:val="24"/>
                         </w:rPr>
-                        <w:t xml:space="preserve">Para </w:t>
-                      </w:r>
-                      <w:r>
-                        <w:rPr>
-                          <w:rFonts w:ascii="Ubuntu Mono" w:hAnsi="Ubuntu Mono"/>
-                          <w:color w:val="70AD47" w:themeColor="accent6"/>
-                          <w:sz w:val="24"/>
-                          <w:szCs w:val="24"/>
-                        </w:rPr>
-                        <w:t>categorizar</w:t>
-                      </w:r>
-                      <w:r>
-                        <w:rPr>
-                          <w:rFonts w:ascii="Ubuntu Mono" w:hAnsi="Ubuntu Mono"/>
-                          <w:sz w:val="24"/>
-                          <w:szCs w:val="24"/>
-                        </w:rPr>
-                        <w:t xml:space="preserve"> la experiencia de cada persona esto </w:t>
-                      </w:r>
-                      <w:r>
-                        <w:rPr>
-                          <w:rFonts w:ascii="Ubuntu Mono" w:hAnsi="Ubuntu Mono"/>
-                          <w:i/>
-                          <w:iCs/>
-                          <w:sz w:val="24"/>
-                          <w:szCs w:val="24"/>
-                          <w:u w:val="single"/>
-                        </w:rPr>
-                        <w:t>influirá directamente en la cantidad de series y repeticiones</w:t>
-                      </w:r>
-                      <w:r>
-                        <w:rPr>
-                          <w:rFonts w:ascii="Ubuntu Mono" w:hAnsi="Ubuntu Mono"/>
-                          <w:i/>
-                          <w:iCs/>
-                          <w:sz w:val="24"/>
-                          <w:szCs w:val="24"/>
-                        </w:rPr>
-                        <w:t xml:space="preserve"> </w:t>
-                      </w:r>
-                      <w:r>
-                        <w:rPr>
-                          <w:rFonts w:ascii="Ubuntu Mono" w:hAnsi="Ubuntu Mono"/>
-                          <w:sz w:val="24"/>
-                          <w:szCs w:val="24"/>
-                        </w:rPr>
-                        <w:t>que</w:t>
-                      </w:r>
-                      <w:r>
-                        <w:rPr>
-                          <w:rFonts w:ascii="Ubuntu Mono" w:hAnsi="Ubuntu Mono"/>
-                          <w:sz w:val="24"/>
-                          <w:szCs w:val="24"/>
-                        </w:rPr>
-                        <w:t xml:space="preserve"> cada persona realizará de acuerdo con su categoría. Las categorías que se desprenderán son las siguientes:</w:t>
-                      </w:r>
-                    </w:p>
-                    <w:p>
-                      <w:pPr>
-                        <w:jc w:val="both"/>
-                        <w:rPr>
-                          <w:rFonts w:ascii="Ubuntu Mono" w:hAnsi="Ubuntu Mono"/>
-                          <w:sz w:val="24"/>
-                          <w:szCs w:val="24"/>
-                        </w:rPr>
-                      </w:pPr>
-                      <w:r>
-                        <w:rPr>
-                          <w:rFonts w:ascii="Ubuntu Mono" w:hAnsi="Ubuntu Mono"/>
-                          <w:sz w:val="24"/>
-                          <w:szCs w:val="24"/>
-                        </w:rPr>
-                        <w:t>En este momento, ¿Con cuál opción te identificas más?</w:t>
+                        <w:t>Nivel principiante: se trataría de personas que acaban de empezar a hacer ejercicio o que tienen una baja frecuencia y/o intensidad en su rutina de ejercicio.</w:t>
                       </w:r>
                     </w:p>
                     <w:p>
@@ -1238,30 +2028,10 @@
                       <w:r>
                         <w:rPr>
                           <w:rFonts w:ascii="Ubuntu Mono" w:hAnsi="Ubuntu Mono"/>
-                          <w:b/>
-                          <w:bCs/>
-                          <w:color w:val="385623" w:themeColor="accent6" w:themeShade="80"/>
-                          <w:sz w:val="24"/>
-                          <w:szCs w:val="24"/>
-                        </w:rPr>
-                        <w:t>Nuevo:</w:t>
-                      </w:r>
-                      <w:r>
-                        <w:rPr>
-                          <w:rFonts w:ascii="Ubuntu Mono" w:hAnsi="Ubuntu Mono"/>
-                          <w:color w:val="385623" w:themeColor="accent6" w:themeShade="80"/>
-                          <w:sz w:val="24"/>
-                          <w:szCs w:val="24"/>
-                        </w:rPr>
-                        <w:t xml:space="preserve"> </w:t>
-                      </w:r>
-                      <w:r>
-                        <w:rPr>
-                          <w:rFonts w:ascii="Ubuntu Mono" w:hAnsi="Ubuntu Mono"/>
-                          <w:sz w:val="24"/>
-                          <w:szCs w:val="24"/>
-                        </w:rPr>
-                        <w:t>Actualmente no me ejercitó, llevo más de 6 meses sin realizar alguna actividad física constante. Tengo poco conocimiento respecto a ejercicios y entrenamiento.</w:t>
+                          <w:sz w:val="24"/>
+                          <w:szCs w:val="24"/>
+                        </w:rPr>
+                        <w:t>Nivel intermedio: se trataría de personas que hacen ejercicio con regularidad y tienen una cierta base de fitness, pero aún tienen espacio para mejorar y avanzar en su capacidad física.</w:t>
                       </w:r>
                     </w:p>
                     <w:p>
@@ -1273,34 +2043,6 @@
                           <w:szCs w:val="24"/>
                         </w:rPr>
                       </w:pPr>
-                      <w:r>
-                        <w:rPr>
-                          <w:rFonts w:ascii="Ubuntu Mono" w:hAnsi="Ubuntu Mono"/>
-                          <w:b/>
-                          <w:bCs/>
-                          <w:color w:val="C45911" w:themeColor="accent2" w:themeShade="BF"/>
-                          <w:sz w:val="24"/>
-                          <w:szCs w:val="24"/>
-                        </w:rPr>
-                        <w:t>Regular:</w:t>
-                      </w:r>
-                      <w:r>
-                        <w:rPr>
-                          <w:rFonts w:ascii="Ubuntu Mono" w:hAnsi="Ubuntu Mono"/>
-                          <w:color w:val="C45911" w:themeColor="accent2" w:themeShade="BF"/>
-                          <w:sz w:val="24"/>
-                          <w:szCs w:val="24"/>
-                        </w:rPr>
-                        <w:t xml:space="preserve"> </w:t>
-                      </w:r>
-                      <w:r>
-                        <w:rPr>
-                          <w:rFonts w:ascii="Ubuntu Mono" w:hAnsi="Ubuntu Mono"/>
-                          <w:sz w:val="24"/>
-                          <w:szCs w:val="24"/>
-                        </w:rPr>
-                        <w:t>Actualmente realizo alguno que otro ejercicio, pero no de manera constante, tengo pocos o conocimientos medio respecto a rutinas o ejercicio.</w:t>
-                      </w:r>
                     </w:p>
                     <w:p>
                       <w:pPr>
@@ -1314,30 +2056,28 @@
                       <w:r>
                         <w:rPr>
                           <w:rFonts w:ascii="Ubuntu Mono" w:hAnsi="Ubuntu Mono"/>
-                          <w:b/>
-                          <w:bCs/>
-                          <w:color w:val="002060"/>
-                          <w:sz w:val="24"/>
-                          <w:szCs w:val="24"/>
-                        </w:rPr>
-                        <w:t>Experimentado:</w:t>
-                      </w:r>
-                      <w:r>
-                        <w:rPr>
-                          <w:rFonts w:ascii="Ubuntu Mono" w:hAnsi="Ubuntu Mono"/>
-                          <w:color w:val="002060"/>
-                          <w:sz w:val="24"/>
-                          <w:szCs w:val="24"/>
-                        </w:rPr>
-                        <w:t xml:space="preserve"> </w:t>
-                      </w:r>
-                      <w:r>
-                        <w:rPr>
-                          <w:rFonts w:ascii="Ubuntu Mono" w:hAnsi="Ubuntu Mono"/>
-                          <w:sz w:val="24"/>
-                          <w:szCs w:val="24"/>
-                        </w:rPr>
-                        <w:t>Hago ejercicio de manera constante, conozco varios tipos de ejercicios y rutinas. El ejercicio es algo dentro de mi vida cotidiana o en la mayoría de los días.</w:t>
+                          <w:sz w:val="24"/>
+                          <w:szCs w:val="24"/>
+                        </w:rPr>
+                        <w:t xml:space="preserve">Nivel avanzado: se trataría de personas que tienen una alta frecuencia </w:t>
+                      </w:r>
+                      <w:proofErr w:type="spellStart"/>
+                      <w:r>
+                        <w:rPr>
+                          <w:rFonts w:ascii="Ubuntu Mono" w:hAnsi="Ubuntu Mono"/>
+                          <w:sz w:val="24"/>
+                          <w:szCs w:val="24"/>
+                        </w:rPr>
+                        <w:t>y</w:t>
+                      </w:r>
+                      <w:proofErr w:type="spellEnd"/>
+                      <w:r>
+                        <w:rPr>
+                          <w:rFonts w:ascii="Ubuntu Mono" w:hAnsi="Ubuntu Mono"/>
+                          <w:sz w:val="24"/>
+                          <w:szCs w:val="24"/>
+                        </w:rPr>
+                        <w:t xml:space="preserve"> intensidad en su rutina de ejercicio, y que han desarrollado una alta capacidad física y una buena resistencia.</w:t>
                       </w:r>
                     </w:p>
                     <w:p>
@@ -1349,6 +2089,24 @@
                           <w:szCs w:val="24"/>
                         </w:rPr>
                       </w:pPr>
+                    </w:p>
+                    <w:p>
+                      <w:pPr>
+                        <w:jc w:val="both"/>
+                        <w:rPr>
+                          <w:rFonts w:ascii="Ubuntu Mono" w:hAnsi="Ubuntu Mono"/>
+                          <w:sz w:val="24"/>
+                          <w:szCs w:val="24"/>
+                        </w:rPr>
+                      </w:pPr>
+                      <w:r>
+                        <w:rPr>
+                          <w:rFonts w:ascii="Ubuntu Mono" w:hAnsi="Ubuntu Mono"/>
+                          <w:sz w:val="24"/>
+                          <w:szCs w:val="24"/>
+                        </w:rPr>
+                        <w:t>Nivel experto: se trataría de personas que son atletas profesionales o que tienen un alto nivel de competencia en un deporte o actividad física en particular.</w:t>
+                      </w:r>
                     </w:p>
                     <w:p>
                       <w:pPr>
@@ -1439,15 +2197,7 @@
                                 <w:sz w:val="44"/>
                                 <w:szCs w:val="44"/>
                               </w:rPr>
-                              <w:t>Tipos de ejercicio</w:t>
-                            </w:r>
-                            <w:r>
-                              <w:rPr>
-                                <w:rFonts w:ascii="Ubuntu Mono" w:hAnsi="Ubuntu Mono"/>
-                                <w:sz w:val="44"/>
-                                <w:szCs w:val="44"/>
-                              </w:rPr>
-                              <w:t>.</w:t>
+                              <w:t>Tipos de ejercicio.</w:t>
                             </w:r>
                           </w:p>
                         </w:txbxContent>
@@ -1469,7 +2219,7 @@
           </mc:Choice>
           <mc:Fallback>
             <w:pict>
-              <v:shape w14:anchorId="06372CC8" id="Cuadro de texto 10" o:spid="_x0000_s1030" type="#_x0000_t202" style="position:absolute;margin-left:84.7pt;margin-top:-31.25pt;width:313.6pt;height:30.75pt;z-index:251675648;visibility:visible;mso-wrap-style:square;mso-width-percent:0;mso-height-percent:0;mso-wrap-distance-left:9pt;mso-wrap-distance-top:3.6pt;mso-wrap-distance-right:9pt;mso-wrap-distance-bottom:3.6pt;mso-position-horizontal:absolute;mso-position-horizontal-relative:margin;mso-position-vertical:absolute;mso-position-vertical-relative:text;mso-width-percent:0;mso-height-percent:0;mso-width-relative:margin;mso-height-relative:margin;v-text-anchor:top" o:gfxdata="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" filled="f" stroked="f">
+              <v:shape w14:anchorId="06372CC8" id="Cuadro de texto 10" o:spid="_x0000_s1032" type="#_x0000_t202" style="position:absolute;margin-left:84.7pt;margin-top:-31.25pt;width:313.6pt;height:30.75pt;z-index:251675648;visibility:visible;mso-wrap-style:square;mso-width-percent:0;mso-height-percent:0;mso-wrap-distance-left:9pt;mso-wrap-distance-top:3.6pt;mso-wrap-distance-right:9pt;mso-wrap-distance-bottom:3.6pt;mso-position-horizontal:absolute;mso-position-horizontal-relative:margin;mso-position-vertical:absolute;mso-position-vertical-relative:text;mso-width-percent:0;mso-height-percent:0;mso-width-relative:margin;mso-height-relative:margin;v-text-anchor:top" o:gfxdata="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" filled="f" stroked="f">
                 <v:textbox>
                   <w:txbxContent>
                     <w:p>
@@ -1486,15 +2236,7 @@
                           <w:sz w:val="44"/>
                           <w:szCs w:val="44"/>
                         </w:rPr>
-                        <w:t>Tipos de ejercicio</w:t>
-                      </w:r>
-                      <w:r>
-                        <w:rPr>
-                          <w:rFonts w:ascii="Ubuntu Mono" w:hAnsi="Ubuntu Mono"/>
-                          <w:sz w:val="44"/>
-                          <w:szCs w:val="44"/>
-                        </w:rPr>
-                        <w:t>.</w:t>
+                        <w:t>Tipos de ejercicio.</w:t>
                       </w:r>
                     </w:p>
                   </w:txbxContent>
@@ -1866,7 +2608,7 @@
           </mc:Choice>
           <mc:Fallback>
             <w:pict>
-              <v:shape w14:anchorId="51A9CE60" id="_x0000_s1031" type="#_x0000_t202" style="position:absolute;margin-left:-36.95pt;margin-top:14.8pt;width:455.5pt;height:283.85pt;z-index:251676672;visibility:visible;mso-wrap-style:square;mso-width-percent:0;mso-height-percent:0;mso-wrap-distance-left:9pt;mso-wrap-distance-top:3.6pt;mso-wrap-distance-right:9pt;mso-wrap-distance-bottom:3.6pt;mso-position-horizontal:absolute;mso-position-horizontal-relative:text;mso-position-vertical:absolute;mso-position-vertical-relative:text;mso-width-percent:0;mso-height-percent:0;mso-width-relative:margin;mso-height-relative:margin;v-text-anchor:top" o:gfxdata="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" filled="f" stroked="f">
+              <v:shape w14:anchorId="51A9CE60" id="_x0000_s1033" type="#_x0000_t202" style="position:absolute;margin-left:-36.95pt;margin-top:14.8pt;width:455.5pt;height:283.85pt;z-index:251676672;visibility:visible;mso-wrap-style:square;mso-width-percent:0;mso-height-percent:0;mso-wrap-distance-left:9pt;mso-wrap-distance-top:3.6pt;mso-wrap-distance-right:9pt;mso-wrap-distance-bottom:3.6pt;mso-position-horizontal:absolute;mso-position-horizontal-relative:text;mso-position-vertical:absolute;mso-position-vertical-relative:text;mso-width-percent:0;mso-height-percent:0;mso-width-relative:margin;mso-height-relative:margin;v-text-anchor:top" o:gfxdata="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" filled="f" stroked="f">
                 <v:textbox>
                   <w:txbxContent>
                     <w:p>
@@ -2113,7 +2855,7 @@
           </mc:Choice>
           <mc:Fallback>
             <w:pict>
-              <v:shape w14:anchorId="31FC5BC4" id="Cuadro de texto 17" o:spid="_x0000_s1032" type="#_x0000_t202" style="position:absolute;margin-left:84.8pt;margin-top:-55.75pt;width:313.6pt;height:55.05pt;z-index:251680768;visibility:visible;mso-wrap-style:square;mso-width-percent:0;mso-height-percent:0;mso-wrap-distance-left:9pt;mso-wrap-distance-top:3.6pt;mso-wrap-distance-right:9pt;mso-wrap-distance-bottom:3.6pt;mso-position-horizontal:absolute;mso-position-horizontal-relative:margin;mso-position-vertical:absolute;mso-position-vertical-relative:text;mso-width-percent:0;mso-height-percent:0;mso-width-relative:margin;mso-height-relative:margin;v-text-anchor:top" o:gfxdata="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" filled="f" stroked="f">
+              <v:shape w14:anchorId="31FC5BC4" id="Cuadro de texto 17" o:spid="_x0000_s1034" type="#_x0000_t202" style="position:absolute;margin-left:84.8pt;margin-top:-55.75pt;width:313.6pt;height:55.05pt;z-index:251680768;visibility:visible;mso-wrap-style:square;mso-width-percent:0;mso-height-percent:0;mso-wrap-distance-left:9pt;mso-wrap-distance-top:3.6pt;mso-wrap-distance-right:9pt;mso-wrap-distance-bottom:3.6pt;mso-position-horizontal:absolute;mso-position-horizontal-relative:margin;mso-position-vertical:absolute;mso-position-vertical-relative:text;mso-width-percent:0;mso-height-percent:0;mso-width-relative:margin;mso-height-relative:margin;v-text-anchor:top" o:gfxdata="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" filled="f" stroked="f">
                 <v:textbox>
                   <w:txbxContent>
                     <w:p>
@@ -2518,7 +3260,7 @@
           </mc:Choice>
           <mc:Fallback>
             <w:pict>
-              <v:shape w14:anchorId="7A838A4D" id="_x0000_s1033" type="#_x0000_t202" style="position:absolute;margin-left:-36.95pt;margin-top:14.8pt;width:455.5pt;height:283.85pt;z-index:251681792;visibility:visible;mso-wrap-style:square;mso-width-percent:0;mso-height-percent:0;mso-wrap-distance-left:9pt;mso-wrap-distance-top:3.6pt;mso-wrap-distance-right:9pt;mso-wrap-distance-bottom:3.6pt;mso-position-horizontal:absolute;mso-position-horizontal-relative:text;mso-position-vertical:absolute;mso-position-vertical-relative:text;mso-width-percent:0;mso-height-percent:0;mso-width-relative:margin;mso-height-relative:margin;v-text-anchor:top" o:gfxdata="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" filled="f" stroked="f">
+              <v:shape w14:anchorId="7A838A4D" id="_x0000_s1035" type="#_x0000_t202" style="position:absolute;margin-left:-36.95pt;margin-top:14.8pt;width:455.5pt;height:283.85pt;z-index:251681792;visibility:visible;mso-wrap-style:square;mso-width-percent:0;mso-height-percent:0;mso-wrap-distance-left:9pt;mso-wrap-distance-top:3.6pt;mso-wrap-distance-right:9pt;mso-wrap-distance-bottom:3.6pt;mso-position-horizontal:absolute;mso-position-horizontal-relative:text;mso-position-vertical:absolute;mso-position-vertical-relative:text;mso-width-percent:0;mso-height-percent:0;mso-width-relative:margin;mso-height-relative:margin;v-text-anchor:top" o:gfxdata="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" filled="f" stroked="f">
                 <v:textbox>
                   <w:txbxContent>
                     <w:p>
@@ -2781,7 +3523,7 @@
           </mc:Choice>
           <mc:Fallback>
             <w:pict>
-              <v:shape w14:anchorId="4C5883AF" id="Cuadro de texto 21" o:spid="_x0000_s1034" type="#_x0000_t202" style="position:absolute;margin-left:84.8pt;margin-top:-55.75pt;width:313.6pt;height:55.05pt;z-index:251685888;visibility:visible;mso-wrap-style:square;mso-width-percent:0;mso-height-percent:0;mso-wrap-distance-left:9pt;mso-wrap-distance-top:3.6pt;mso-wrap-distance-right:9pt;mso-wrap-distance-bottom:3.6pt;mso-position-horizontal:absolute;mso-position-horizontal-relative:margin;mso-position-vertical:absolute;mso-position-vertical-relative:text;mso-width-percent:0;mso-height-percent:0;mso-width-relative:margin;mso-height-relative:margin;v-text-anchor:top" o:gfxdata="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" filled="f" stroked="f">
+              <v:shape w14:anchorId="4C5883AF" id="Cuadro de texto 21" o:spid="_x0000_s1036" type="#_x0000_t202" style="position:absolute;margin-left:84.8pt;margin-top:-55.75pt;width:313.6pt;height:55.05pt;z-index:251685888;visibility:visible;mso-wrap-style:square;mso-width-percent:0;mso-height-percent:0;mso-wrap-distance-left:9pt;mso-wrap-distance-top:3.6pt;mso-wrap-distance-right:9pt;mso-wrap-distance-bottom:3.6pt;mso-position-horizontal:absolute;mso-position-horizontal-relative:margin;mso-position-vertical:absolute;mso-position-vertical-relative:text;mso-width-percent:0;mso-height-percent:0;mso-width-relative:margin;mso-height-relative:margin;v-text-anchor:top" o:gfxdata="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" filled="f" stroked="f">
                 <v:textbox>
                   <w:txbxContent>
                     <w:p>
@@ -3135,7 +3877,7 @@
           </mc:Choice>
           <mc:Fallback>
             <w:pict>
-              <v:shape w14:anchorId="7EB3B6EB" id="_x0000_s1035" type="#_x0000_t202" style="position:absolute;margin-left:-36.55pt;margin-top:25.65pt;width:455.5pt;height:115.55pt;z-index:251686912;visibility:visible;mso-wrap-style:square;mso-width-percent:0;mso-height-percent:0;mso-wrap-distance-left:9pt;mso-wrap-distance-top:3.6pt;mso-wrap-distance-right:9pt;mso-wrap-distance-bottom:3.6pt;mso-position-horizontal:absolute;mso-position-horizontal-relative:text;mso-position-vertical:absolute;mso-position-vertical-relative:text;mso-width-percent:0;mso-height-percent:0;mso-width-relative:margin;mso-height-relative:margin;v-text-anchor:top" o:gfxdata="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" filled="f" stroked="f">
+              <v:shape w14:anchorId="7EB3B6EB" id="_x0000_s1037" type="#_x0000_t202" style="position:absolute;margin-left:-36.55pt;margin-top:25.65pt;width:455.5pt;height:115.55pt;z-index:251686912;visibility:visible;mso-wrap-style:square;mso-width-percent:0;mso-height-percent:0;mso-wrap-distance-left:9pt;mso-wrap-distance-top:3.6pt;mso-wrap-distance-right:9pt;mso-wrap-distance-bottom:3.6pt;mso-position-horizontal:absolute;mso-position-horizontal-relative:text;mso-position-vertical:absolute;mso-position-vertical-relative:text;mso-width-percent:0;mso-height-percent:0;mso-width-relative:margin;mso-height-relative:margin;v-text-anchor:top" o:gfxdata="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" filled="f" stroked="f">
                 <v:textbox>
                   <w:txbxContent>
                     <w:p>
@@ -3265,7 +4007,7 @@
           </mc:Choice>
           <mc:Fallback>
             <w:pict>
-              <v:shape w14:anchorId="2521D3C4" id="Cuadro de texto 26" o:spid="_x0000_s1036" type="#_x0000_t202" style="position:absolute;margin-left:84.8pt;margin-top:-55.75pt;width:313.6pt;height:55.05pt;z-index:251692032;visibility:visible;mso-wrap-style:square;mso-width-percent:0;mso-height-percent:0;mso-wrap-distance-left:9pt;mso-wrap-distance-top:3.6pt;mso-wrap-distance-right:9pt;mso-wrap-distance-bottom:3.6pt;mso-position-horizontal:absolute;mso-position-horizontal-relative:margin;mso-position-vertical:absolute;mso-position-vertical-relative:text;mso-width-percent:0;mso-height-percent:0;mso-width-relative:margin;mso-height-relative:margin;v-text-anchor:top" o:gfxdata="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" filled="f" stroked="f">
+              <v:shape w14:anchorId="2521D3C4" id="Cuadro de texto 26" o:spid="_x0000_s1038" type="#_x0000_t202" style="position:absolute;margin-left:84.8pt;margin-top:-55.75pt;width:313.6pt;height:55.05pt;z-index:251692032;visibility:visible;mso-wrap-style:square;mso-width-percent:0;mso-height-percent:0;mso-wrap-distance-left:9pt;mso-wrap-distance-top:3.6pt;mso-wrap-distance-right:9pt;mso-wrap-distance-bottom:3.6pt;mso-position-horizontal:absolute;mso-position-horizontal-relative:margin;mso-position-vertical:absolute;mso-position-vertical-relative:text;mso-width-percent:0;mso-height-percent:0;mso-width-relative:margin;mso-height-relative:margin;v-text-anchor:top" o:gfxdata="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" filled="f" stroked="f">
                 <v:textbox>
                   <w:txbxContent>
                     <w:p>
@@ -3591,21 +4333,7 @@
                                 <w:sz w:val="24"/>
                                 <w:szCs w:val="24"/>
                               </w:rPr>
-                              <w:t xml:space="preserve">Técnicamente hablando, la hipertrofia es un aumento en el tamaño de las fibras musculares. Cada fibra muscular contiene cientos de miofibrillas, las verdaderas unidades contráctiles. El entrenamiento de fuerza crea nuevas miofibrillas y aumenta las existentes. El resultado son músculos </w:t>
-                            </w:r>
-                            <w:r>
-                              <w:rPr>
-                                <w:sz w:val="24"/>
-                                <w:szCs w:val="24"/>
-                              </w:rPr>
-                              <w:t>más grandes y fuertes</w:t>
-                            </w:r>
-                            <w:r>
-                              <w:rPr>
-                                <w:sz w:val="24"/>
-                                <w:szCs w:val="24"/>
-                              </w:rPr>
-                              <w:t>. Esto se llama hipertrofia miofibrilar y explica en gran medida el desarrollo muscular.</w:t>
+                              <w:t>Técnicamente hablando, la hipertrofia es un aumento en el tamaño de las fibras musculares. Cada fibra muscular contiene cientos de miofibrillas, las verdaderas unidades contráctiles. El entrenamiento de fuerza crea nuevas miofibrillas y aumenta las existentes. El resultado son músculos más grandes y fuertes. Esto se llama hipertrofia miofibrilar y explica en gran medida el desarrollo muscular.</w:t>
                             </w:r>
                           </w:p>
                           <w:p>
@@ -3636,7 +4364,7 @@
           </mc:Choice>
           <mc:Fallback>
             <w:pict>
-              <v:shape w14:anchorId="0AAB4A9A" id="_x0000_s1037" type="#_x0000_t202" style="position:absolute;margin-left:-36.55pt;margin-top:25.65pt;width:455.5pt;height:115.55pt;z-index:251693056;visibility:visible;mso-wrap-style:square;mso-width-percent:0;mso-height-percent:0;mso-wrap-distance-left:9pt;mso-wrap-distance-top:3.6pt;mso-wrap-distance-right:9pt;mso-wrap-distance-bottom:3.6pt;mso-position-horizontal:absolute;mso-position-horizontal-relative:text;mso-position-vertical:absolute;mso-position-vertical-relative:text;mso-width-percent:0;mso-height-percent:0;mso-width-relative:margin;mso-height-relative:margin;v-text-anchor:top" o:gfxdata="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" filled="f" stroked="f">
+              <v:shape w14:anchorId="0AAB4A9A" id="_x0000_s1039" type="#_x0000_t202" style="position:absolute;margin-left:-36.55pt;margin-top:25.65pt;width:455.5pt;height:115.55pt;z-index:251693056;visibility:visible;mso-wrap-style:square;mso-width-percent:0;mso-height-percent:0;mso-wrap-distance-left:9pt;mso-wrap-distance-top:3.6pt;mso-wrap-distance-right:9pt;mso-wrap-distance-bottom:3.6pt;mso-position-horizontal:absolute;mso-position-horizontal-relative:text;mso-position-vertical:absolute;mso-position-vertical-relative:text;mso-width-percent:0;mso-height-percent:0;mso-width-relative:margin;mso-height-relative:margin;v-text-anchor:top" o:gfxdata="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" filled="f" stroked="f">
                 <v:textbox>
                   <w:txbxContent>
                     <w:p>
@@ -3652,21 +4380,7 @@
                           <w:sz w:val="24"/>
                           <w:szCs w:val="24"/>
                         </w:rPr>
-                        <w:t xml:space="preserve">Técnicamente hablando, la hipertrofia es un aumento en el tamaño de las fibras musculares. Cada fibra muscular contiene cientos de miofibrillas, las verdaderas unidades contráctiles. El entrenamiento de fuerza crea nuevas miofibrillas y aumenta las existentes. El resultado son músculos </w:t>
-                      </w:r>
-                      <w:r>
-                        <w:rPr>
-                          <w:sz w:val="24"/>
-                          <w:szCs w:val="24"/>
-                        </w:rPr>
-                        <w:t>más grandes y fuertes</w:t>
-                      </w:r>
-                      <w:r>
-                        <w:rPr>
-                          <w:sz w:val="24"/>
-                          <w:szCs w:val="24"/>
-                        </w:rPr>
-                        <w:t>. Esto se llama hipertrofia miofibrilar y explica en gran medida el desarrollo muscular.</w:t>
+                        <w:t>Técnicamente hablando, la hipertrofia es un aumento en el tamaño de las fibras musculares. Cada fibra muscular contiene cientos de miofibrillas, las verdaderas unidades contráctiles. El entrenamiento de fuerza crea nuevas miofibrillas y aumenta las existentes. El resultado son músculos más grandes y fuertes. Esto se llama hipertrofia miofibrilar y explica en gran medida el desarrollo muscular.</w:t>
                       </w:r>
                     </w:p>
                     <w:p>
@@ -3750,15 +4464,7 @@
                                 <w:sz w:val="44"/>
                                 <w:szCs w:val="44"/>
                               </w:rPr>
-                              <w:t>Herramientas</w:t>
-                            </w:r>
-                            <w:r>
-                              <w:rPr>
-                                <w:rFonts w:ascii="Ubuntu Mono" w:hAnsi="Ubuntu Mono"/>
-                                <w:sz w:val="44"/>
-                                <w:szCs w:val="44"/>
-                              </w:rPr>
-                              <w:t>.</w:t>
+                              <w:t>Herramientas.</w:t>
                             </w:r>
                           </w:p>
                         </w:txbxContent>
@@ -3780,7 +4486,7 @@
           </mc:Choice>
           <mc:Fallback>
             <w:pict>
-              <v:shape w14:anchorId="3995EF1B" id="Cuadro de texto 32" o:spid="_x0000_s1038" type="#_x0000_t202" style="position:absolute;margin-left:84.8pt;margin-top:-28.95pt;width:313.6pt;height:46pt;z-index:251698176;visibility:visible;mso-wrap-style:square;mso-width-percent:0;mso-height-percent:0;mso-wrap-distance-left:9pt;mso-wrap-distance-top:3.6pt;mso-wrap-distance-right:9pt;mso-wrap-distance-bottom:3.6pt;mso-position-horizontal:absolute;mso-position-horizontal-relative:margin;mso-position-vertical:absolute;mso-position-vertical-relative:text;mso-width-percent:0;mso-height-percent:0;mso-width-relative:margin;mso-height-relative:margin;v-text-anchor:top" o:gfxdata="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" filled="f" stroked="f">
+              <v:shape w14:anchorId="3995EF1B" id="Cuadro de texto 32" o:spid="_x0000_s1040" type="#_x0000_t202" style="position:absolute;margin-left:84.8pt;margin-top:-28.95pt;width:313.6pt;height:46pt;z-index:251698176;visibility:visible;mso-wrap-style:square;mso-width-percent:0;mso-height-percent:0;mso-wrap-distance-left:9pt;mso-wrap-distance-top:3.6pt;mso-wrap-distance-right:9pt;mso-wrap-distance-bottom:3.6pt;mso-position-horizontal:absolute;mso-position-horizontal-relative:margin;mso-position-vertical:absolute;mso-position-vertical-relative:text;mso-width-percent:0;mso-height-percent:0;mso-width-relative:margin;mso-height-relative:margin;v-text-anchor:top" o:gfxdata="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" filled="f" stroked="f">
                 <v:textbox>
                   <w:txbxContent>
                     <w:p>
@@ -3797,15 +4503,7 @@
                           <w:sz w:val="44"/>
                           <w:szCs w:val="44"/>
                         </w:rPr>
-                        <w:t>Herramientas</w:t>
-                      </w:r>
-                      <w:r>
-                        <w:rPr>
-                          <w:rFonts w:ascii="Ubuntu Mono" w:hAnsi="Ubuntu Mono"/>
-                          <w:sz w:val="44"/>
-                          <w:szCs w:val="44"/>
-                        </w:rPr>
-                        <w:t>.</w:t>
+                        <w:t>Herramientas.</w:t>
                       </w:r>
                     </w:p>
                   </w:txbxContent>
@@ -4295,7 +4993,7 @@
           </mc:Choice>
           <mc:Fallback>
             <w:pict>
-              <v:shape w14:anchorId="38CB328E" id="_x0000_s1039" type="#_x0000_t202" style="position:absolute;margin-left:-36.55pt;margin-top:11.35pt;width:455.5pt;height:337.4pt;z-index:251699200;visibility:visible;mso-wrap-style:square;mso-width-percent:0;mso-height-percent:0;mso-wrap-distance-left:9pt;mso-wrap-distance-top:3.6pt;mso-wrap-distance-right:9pt;mso-wrap-distance-bottom:3.6pt;mso-position-horizontal:absolute;mso-position-horizontal-relative:text;mso-position-vertical:absolute;mso-position-vertical-relative:text;mso-width-percent:0;mso-height-percent:0;mso-width-relative:margin;mso-height-relative:margin;v-text-anchor:top" o:gfxdata="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" filled="f" stroked="f">
+              <v:shape w14:anchorId="38CB328E" id="_x0000_s1041" type="#_x0000_t202" style="position:absolute;margin-left:-36.55pt;margin-top:11.35pt;width:455.5pt;height:337.4pt;z-index:251699200;visibility:visible;mso-wrap-style:square;mso-width-percent:0;mso-height-percent:0;mso-wrap-distance-left:9pt;mso-wrap-distance-top:3.6pt;mso-wrap-distance-right:9pt;mso-wrap-distance-bottom:3.6pt;mso-position-horizontal:absolute;mso-position-horizontal-relative:text;mso-position-vertical:absolute;mso-position-vertical-relative:text;mso-width-percent:0;mso-height-percent:0;mso-width-relative:margin;mso-height-relative:margin;v-text-anchor:top" o:gfxdata="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" filled="f" stroked="f">
                 <v:textbox>
                   <w:txbxContent>
                     <w:p>

</xml_diff>